<commit_message>
Edited text by NMS
</commit_message>
<xml_diff>
--- a/Deliverable_2.docx
+++ b/Deliverable_2.docx
@@ -13,6 +13,26 @@
           <w:lang w:val="en-CA"/>
         </w:rPr>
         <w:t>Deliverable 2</w:t>
+      </w:r>
+    </w:p>
+    <w:p>
+      <w:pPr>
+        <w:rPr>
+          <w:lang w:val="en-CA"/>
+        </w:rPr>
+      </w:pPr>
+    </w:p>
+    <w:p>
+      <w:pPr>
+        <w:rPr>
+          <w:lang w:val="en-CA"/>
+        </w:rPr>
+      </w:pPr>
+      <w:r>
+        <w:rPr>
+          <w:lang w:val="en-CA"/>
+        </w:rPr>
+        <w:t>This text is modified by NMS</w:t>
       </w:r>
     </w:p>
     <w:sectPr>
@@ -184,6 +204,7 @@
   <w:style w:type="paragraph" w:default="1" w:styleId="Normal">
     <w:name w:val="Normal"/>
     <w:qFormat/>
+    <w:rsid w:val="008D58D6"/>
   </w:style>
   <w:style w:type="character" w:default="1" w:styleId="DefaultParagraphFont">
     <w:name w:val="Default Paragraph Font"/>

</xml_diff>